<commit_message>
Changes to index.html: Changed section elements to div elements. created divs for landing (welcome), Stanton and Jenna Implemented new JavaScript to dynamically hide/show the different divs, only one will be displayed at any one time. changes to style.css were reverted. added ref to stackoverflow answer fixing issues with dynamic JS.
</commit_message>
<xml_diff>
--- a/Website/Website refs.docx
+++ b/Website/Website refs.docx
@@ -3,6 +3,11 @@
 <w:document xmlns:wpc="http://schemas.microsoft.com/office/word/2010/wordprocessingCanvas" xmlns:cx="http://schemas.microsoft.com/office/drawing/2014/chartex" xmlns:cx1="http://schemas.microsoft.com/office/drawing/2015/9/8/chartex" xmlns:cx2="http://schemas.microsoft.com/office/drawing/2015/10/21/chartex" xmlns:cx3="http://schemas.microsoft.com/office/drawing/2016/5/9/chartex" xmlns:cx4="http://schemas.microsoft.com/office/drawing/2016/5/10/chartex" xmlns:cx5="http://schemas.microsoft.com/office/drawing/2016/5/11/chartex" xmlns:cx6="http://schemas.microsoft.com/office/drawing/2016/5/12/chartex" xmlns:cx7="http://schemas.microsoft.com/office/drawing/2016/5/13/chartex" xmlns:cx8="http://schemas.microsoft.com/office/drawing/2016/5/14/chartex" xmlns:mc="http://schemas.openxmlformats.org/markup-compatibility/2006" xmlns:aink="http://schemas.microsoft.com/office/drawing/2016/ink" xmlns:am3d="http://schemas.microsoft.com/office/drawing/2017/model3d" xmlns:o="urn:schemas-microsoft-com:office:office" xmlns:r="http://schemas.openxmlformats.org/officeDocument/2006/relationships" xmlns:m="http://schemas.openxmlformats.org/officeDocument/2006/math" xmlns:v="urn:schemas-microsoft-com:vml" xmlns:wp14="http://schemas.microsoft.com/office/word/2010/wordprocessingDrawing" xmlns:wp="http://schemas.openxmlformats.org/drawingml/2006/wordprocessingDrawing" xmlns:w10="urn:schemas-microsoft-com:office:word" xmlns:w="http://schemas.openxmlformats.org/wordprocessingml/2006/main" xmlns:w14="http://schemas.microsoft.com/office/word/2010/wordml" xmlns:w15="http://schemas.microsoft.com/office/word/2012/wordml" xmlns:w16cid="http://schemas.microsoft.com/office/word/2016/wordml/cid" xmlns:w16se="http://schemas.microsoft.com/office/word/2015/wordml/symex" xmlns:wpg="http://schemas.microsoft.com/office/word/2010/wordprocessingGroup" xmlns:wpi="http://schemas.microsoft.com/office/word/2010/wordprocessingInk" xmlns:wne="http://schemas.microsoft.com/office/word/2006/wordml" xmlns:wps="http://schemas.microsoft.com/office/word/2010/wordprocessingShape" mc:Ignorable="w14 w15 w16se w16cid wp14">
   <w:body>
     <w:p>
+      <w:pPr>
+        <w:rPr>
+          <w:rStyle w:val="Hyperlink"/>
+        </w:rPr>
+      </w:pPr>
       <w:r>
         <w:t xml:space="preserve">Hide/show elements using JS - </w:t>
       </w:r>
@@ -12,6 +17,28 @@
             <w:rStyle w:val="Hyperlink"/>
           </w:rPr>
           <w:t>https://www.w3schools.com/howto/howto_js_toggle_hide_show.asp</w:t>
+        </w:r>
+      </w:hyperlink>
+      <w:r>
+        <w:rPr>
+          <w:rStyle w:val="Hyperlink"/>
+        </w:rPr>
+        <w:t xml:space="preserve"> </w:t>
+      </w:r>
+    </w:p>
+    <w:p>
+      <w:pPr>
+        <w:rPr>
+          <w:color w:val="0000FF"/>
+          <w:u w:val="single"/>
+        </w:rPr>
+      </w:pPr>
+      <w:hyperlink r:id="rId5" w:history="1">
+        <w:r>
+          <w:rPr>
+            <w:rStyle w:val="Hyperlink"/>
+          </w:rPr>
+          <w:t>https://stackoverflow.com/a/31799877/9663006</w:t>
         </w:r>
       </w:hyperlink>
       <w:bookmarkStart w:id="0" w:name="_GoBack"/>
@@ -458,12 +485,23 @@
     <w:name w:val="Hyperlink"/>
     <w:basedOn w:val="DefaultParagraphFont"/>
     <w:uiPriority w:val="99"/>
-    <w:semiHidden/>
     <w:unhideWhenUsed/>
     <w:rsid w:val="00770214"/>
     <w:rPr>
       <w:color w:val="0000FF"/>
       <w:u w:val="single"/>
+    </w:rPr>
+  </w:style>
+  <w:style w:type="character" w:styleId="UnresolvedMention">
+    <w:name w:val="Unresolved Mention"/>
+    <w:basedOn w:val="DefaultParagraphFont"/>
+    <w:uiPriority w:val="99"/>
+    <w:semiHidden/>
+    <w:unhideWhenUsed/>
+    <w:rsid w:val="00473272"/>
+    <w:rPr>
+      <w:color w:val="605E5C"/>
+      <w:shd w:val="clear" w:color="auto" w:fill="E1DFDD"/>
     </w:rPr>
   </w:style>
 </w:styles>

</xml_diff>

<commit_message>
Further design on nav menu completed Small updates to positioning of elements and sections. Added additional menu options. Added descriptive comments to css sections Moved script element from head tag to bottom of body tag to enable the event listener to be set (as it was triggering prior to the page loading and not applying to the button elements)
</commit_message>
<xml_diff>
--- a/Website/Website refs.docx
+++ b/Website/Website refs.docx
@@ -29,8 +29,7 @@
     <w:p>
       <w:pPr>
         <w:rPr>
-          <w:color w:val="0000FF"/>
-          <w:u w:val="single"/>
+          <w:rStyle w:val="Hyperlink"/>
         </w:rPr>
       </w:pPr>
       <w:hyperlink r:id="rId5" w:history="1">
@@ -39,6 +38,22 @@
             <w:rStyle w:val="Hyperlink"/>
           </w:rPr>
           <w:t>https://stackoverflow.com/a/31799877/9663006</w:t>
+        </w:r>
+      </w:hyperlink>
+    </w:p>
+    <w:p>
+      <w:pPr>
+        <w:rPr>
+          <w:color w:val="0000FF"/>
+          <w:u w:val="single"/>
+        </w:rPr>
+      </w:pPr>
+      <w:hyperlink r:id="rId6" w:history="1">
+        <w:r>
+          <w:rPr>
+            <w:rStyle w:val="Hyperlink"/>
+          </w:rPr>
+          <w:t>https://www.w3schools.com/howto/howto_js_dropdown_sidenav.asp</w:t>
         </w:r>
       </w:hyperlink>
       <w:bookmarkStart w:id="0" w:name="_GoBack"/>

</xml_diff>